<commit_message>
fixed q2b and q2c
</commit_message>
<xml_diff>
--- a/Assignment 1.docx
+++ b/Assignment 1.docx
@@ -53,7 +53,6 @@
           <w:szCs w:val="32"/>
         </w:rPr>
       </w:pPr>
-      <w:proofErr w:type="spellStart"/>
       <w:r>
         <w:rPr>
           <w:b/>
@@ -61,9 +60,9 @@
           <w:sz w:val="32"/>
           <w:szCs w:val="32"/>
         </w:rPr>
-        <w:t>Andily</w:t>
-      </w:r>
-      <w:proofErr w:type="spellEnd"/>
+        <w:t xml:space="preserve">Andily </w:t>
+      </w:r>
+      <w:proofErr w:type="spellStart"/>
       <w:r>
         <w:rPr>
           <w:b/>
@@ -71,9 +70,9 @@
           <w:sz w:val="32"/>
           <w:szCs w:val="32"/>
         </w:rPr>
-        <w:t xml:space="preserve"> </w:t>
-      </w:r>
-      <w:proofErr w:type="spellStart"/>
+        <w:t>Theoridho</w:t>
+      </w:r>
+      <w:proofErr w:type="spellEnd"/>
       <w:r>
         <w:rPr>
           <w:b/>
@@ -81,9 +80,8 @@
           <w:sz w:val="32"/>
           <w:szCs w:val="32"/>
         </w:rPr>
-        <w:t>Theoridho</w:t>
-      </w:r>
-      <w:proofErr w:type="spellEnd"/>
+        <w:t xml:space="preserve"> (22764884), </w:t>
+      </w:r>
       <w:r>
         <w:rPr>
           <w:b/>
@@ -91,7 +89,7 @@
           <w:sz w:val="32"/>
           <w:szCs w:val="32"/>
         </w:rPr>
-        <w:t xml:space="preserve"> (22764884), </w:t>
+        <w:t>Choong Nicholas</w:t>
       </w:r>
       <w:r>
         <w:rPr>
@@ -100,7 +98,7 @@
           <w:sz w:val="32"/>
           <w:szCs w:val="32"/>
         </w:rPr>
-        <w:t>Choong Nicholas</w:t>
+        <w:t xml:space="preserve"> (</w:t>
       </w:r>
       <w:r>
         <w:rPr>
@@ -109,7 +107,7 @@
           <w:sz w:val="32"/>
           <w:szCs w:val="32"/>
         </w:rPr>
-        <w:t xml:space="preserve"> (</w:t>
+        <w:t>21980614</w:t>
       </w:r>
       <w:r>
         <w:rPr>
@@ -118,125 +116,114 @@
           <w:sz w:val="32"/>
           <w:szCs w:val="32"/>
         </w:rPr>
+        <w:t>), STAT4064</w:t>
+      </w:r>
+    </w:p>
+    <w:p>
+      <w:pPr>
+        <w:pStyle w:val="Title"/>
+      </w:pPr>
+    </w:p>
+    <w:p>
+      <w:pPr>
+        <w:pStyle w:val="Title2"/>
+      </w:pPr>
+      <w:r>
+        <w:t xml:space="preserve">Split the work by the number of questions in order where 22764884 </w:t>
+      </w:r>
+      <w:r>
+        <w:t xml:space="preserve">completed </w:t>
+      </w:r>
+      <w:r>
+        <w:t xml:space="preserve">first 6 questions, </w:t>
+      </w:r>
+      <w:r>
         <w:t>21980614</w:t>
       </w:r>
       <w:r>
+        <w:t xml:space="preserve"> completed the </w:t>
+      </w:r>
+      <w:r>
+        <w:t>final</w:t>
+      </w:r>
+      <w:r>
+        <w:t xml:space="preserve"> 6 questions and the final work is checked by both students.</w:t>
+      </w:r>
+      <w:r>
+        <w:t xml:space="preserve"> All statistical computation was completed in R</w:t>
+      </w:r>
+      <w:r>
+        <w:t>Studio</w:t>
+      </w:r>
+      <w:r>
+        <w:t xml:space="preserve"> using ISLR2 </w:t>
+      </w:r>
+      <w:r>
+        <w:t>Auto data</w:t>
+      </w:r>
+      <w:r>
+        <w:t>.</w:t>
+      </w:r>
+    </w:p>
+    <w:p>
+      <w:pPr>
+        <w:pStyle w:val="Title2"/>
+      </w:pPr>
+    </w:p>
+    <w:p>
+      <w:pPr>
+        <w:pStyle w:val="Title2"/>
+      </w:pPr>
+    </w:p>
+    <w:p>
+      <w:pPr>
+        <w:pStyle w:val="Title2"/>
+      </w:pPr>
+    </w:p>
+    <w:p>
+      <w:pPr>
+        <w:pStyle w:val="Title2"/>
+      </w:pPr>
+    </w:p>
+    <w:p>
+      <w:pPr>
+        <w:pStyle w:val="Title2"/>
+      </w:pPr>
+    </w:p>
+    <w:p>
+      <w:pPr>
+        <w:pStyle w:val="Title2"/>
+      </w:pPr>
+    </w:p>
+    <w:p>
+      <w:pPr>
+        <w:pStyle w:val="Title2"/>
+      </w:pPr>
+    </w:p>
+    <w:p>
+      <w:pPr>
+        <w:pStyle w:val="Title2"/>
+        <w:jc w:val="left"/>
         <w:rPr>
           <w:b/>
           <w:bCs/>
-          <w:sz w:val="32"/>
-          <w:szCs w:val="32"/>
-        </w:rPr>
-        <w:t>), STAT4064</w:t>
-      </w:r>
-    </w:p>
-    <w:p>
-      <w:pPr>
-        <w:pStyle w:val="Title"/>
-      </w:pPr>
-    </w:p>
-    <w:p>
-      <w:pPr>
-        <w:pStyle w:val="Title2"/>
-      </w:pPr>
-      <w:r>
-        <w:t xml:space="preserve">Split the work by the number of questions in order where 22764884 </w:t>
-      </w:r>
-      <w:r>
-        <w:t xml:space="preserve">completed </w:t>
-      </w:r>
-      <w:r>
-        <w:t xml:space="preserve">first 6 questions, </w:t>
-      </w:r>
-      <w:r>
-        <w:t>21980614</w:t>
-      </w:r>
-      <w:r>
-        <w:t xml:space="preserve"> completed the </w:t>
-      </w:r>
-      <w:r>
-        <w:t>final</w:t>
-      </w:r>
-      <w:r>
-        <w:t xml:space="preserve"> 6 questions and the final work is checked by both students.</w:t>
-      </w:r>
-      <w:r>
-        <w:t xml:space="preserve"> All statistical computation was completed in R</w:t>
-      </w:r>
-      <w:r>
-        <w:t>Studio</w:t>
-      </w:r>
-      <w:r>
-        <w:t xml:space="preserve"> using ISLR2 </w:t>
-      </w:r>
-      <w:r>
-        <w:t>Auto data</w:t>
-      </w:r>
-      <w:r>
-        <w:t>.</w:t>
-      </w:r>
-    </w:p>
-    <w:p>
-      <w:pPr>
-        <w:pStyle w:val="Title2"/>
-      </w:pPr>
-    </w:p>
-    <w:p>
-      <w:pPr>
-        <w:pStyle w:val="Title2"/>
-      </w:pPr>
-    </w:p>
-    <w:p>
-      <w:pPr>
-        <w:pStyle w:val="Title2"/>
-      </w:pPr>
-    </w:p>
-    <w:p>
-      <w:pPr>
-        <w:pStyle w:val="Title2"/>
-      </w:pPr>
-    </w:p>
-    <w:p>
-      <w:pPr>
-        <w:pStyle w:val="Title2"/>
-      </w:pPr>
-    </w:p>
-    <w:p>
-      <w:pPr>
-        <w:pStyle w:val="Title2"/>
-      </w:pPr>
-    </w:p>
-    <w:p>
-      <w:pPr>
-        <w:pStyle w:val="Title2"/>
-      </w:pPr>
-    </w:p>
-    <w:p>
-      <w:pPr>
-        <w:pStyle w:val="Title2"/>
-        <w:jc w:val="left"/>
+        </w:rPr>
+      </w:pPr>
+      <w:r>
         <w:rPr>
           <w:b/>
           <w:bCs/>
         </w:rPr>
-      </w:pPr>
+        <w:lastRenderedPageBreak/>
+        <w:t>Question 1 (a</w:t>
+      </w:r>
       <w:r>
         <w:rPr>
           <w:b/>
           <w:bCs/>
         </w:rPr>
-        <w:lastRenderedPageBreak/>
-        <w:t>Question 1 (a</w:t>
-      </w:r>
-      <w:proofErr w:type="gramStart"/>
-      <w:r>
-        <w:rPr>
-          <w:b/>
-          <w:bCs/>
-        </w:rPr>
-        <w:t>) :</w:t>
-      </w:r>
-      <w:proofErr w:type="gramEnd"/>
+        <w:t>):</w:t>
+      </w:r>
     </w:p>
     <w:p>
       <w:pPr>
@@ -507,10 +494,10 @@
             <v:path o:extrusionok="f" gradientshapeok="t" o:connecttype="rect"/>
             <o:lock v:ext="edit" aspectratio="t"/>
           </v:shapetype>
-          <v:shape id="_x0000_i1031" type="#_x0000_t75" alt="" style="width:474pt;height:191pt;mso-width-percent:0;mso-height-percent:0;mso-width-percent:0;mso-height-percent:0" o:ole="">
+          <v:shape id="_x0000_i1025" type="#_x0000_t75" alt="" style="width:474pt;height:191.25pt;mso-width-percent:0;mso-height-percent:0;mso-width-percent:0;mso-height-percent:0" o:ole="">
             <v:imagedata r:id="rId9" o:title=""/>
           </v:shape>
-          <o:OLEObject Type="Embed" ProgID="Word.OpenDocumentText.12" ShapeID="_x0000_i1031" DrawAspect="Content" ObjectID="_1742039781" r:id="rId10"/>
+          <o:OLEObject Type="Embed" ProgID="Word.OpenDocumentText.12" ShapeID="_x0000_i1025" DrawAspect="Content" ObjectID="_1742044271" r:id="rId10"/>
         </w:object>
       </w:r>
     </w:p>
@@ -528,7 +515,11 @@
         <w:t>.5.</w:t>
       </w:r>
     </w:p>
-    <w:p/>
+    <w:p>
+      <w:pPr>
+        <w:ind w:firstLine="0"/>
+      </w:pPr>
+    </w:p>
     <w:p>
       <w:pPr>
         <w:ind w:firstLine="0"/>
@@ -558,15 +549,6 @@
         </w:rPr>
         <w:t>(b):</w:t>
       </w:r>
-    </w:p>
-    <w:p>
-      <w:pPr>
-        <w:ind w:firstLine="0"/>
-        <w:rPr>
-          <w:b/>
-          <w:bCs/>
-        </w:rPr>
-      </w:pPr>
     </w:p>
     <w:p>
       <w:r>
@@ -621,51 +603,60 @@
           <w:noProof/>
         </w:rPr>
         <w:object w:dxaOrig="9480" w:dyaOrig="4664" w14:anchorId="68F54009">
-          <v:shape id="_x0000_i1030" type="#_x0000_t75" alt="" style="width:474pt;height:233pt;mso-width-percent:0;mso-height-percent:0;mso-width-percent:0;mso-height-percent:0" o:ole="">
+          <v:shape id="_x0000_i1026" type="#_x0000_t75" alt="" style="width:474pt;height:233.25pt;mso-width-percent:0;mso-height-percent:0;mso-width-percent:0;mso-height-percent:0" o:ole="">
             <v:imagedata r:id="rId11" o:title=""/>
           </v:shape>
-          <o:OLEObject Type="Embed" ProgID="Word.OpenDocumentText.12" ShapeID="_x0000_i1030" DrawAspect="Content" ObjectID="_1742039782" r:id="rId12"/>
+          <o:OLEObject Type="Embed" ProgID="Word.OpenDocumentText.12" ShapeID="_x0000_i1026" DrawAspect="Content" ObjectID="_1742044272" r:id="rId12"/>
         </w:object>
       </w:r>
     </w:p>
     <w:p>
       <w:r>
-        <w:t xml:space="preserve">From the above results, we see that the coefficients for </w:t>
+        <w:t xml:space="preserve">From the above results, we see that the coefficient for </w:t>
       </w:r>
       <w:r>
         <w:t>weight</w:t>
       </w:r>
       <w:r>
-        <w:t xml:space="preserve"> are not significant at the 5% level since their p-values are greater than 0.05. Therefore, we would remove </w:t>
-      </w:r>
-      <w:r>
-        <w:t>the weight</w:t>
-      </w:r>
-      <w:r>
         <w:t xml:space="preserve"> </w:t>
       </w:r>
       <w:r>
-        <w:t xml:space="preserve">and the corresponding interaction which includes the weight </w:t>
-      </w:r>
-      <w:r>
-        <w:t xml:space="preserve">predictor variables from the model. The remaining predictor variables </w:t>
-      </w:r>
-      <w:r>
-        <w:t>displacement, horsepower and mpg</w:t>
-      </w:r>
-      <w:r>
-        <w:t xml:space="preserve"> are all significant at the 5% level, so we would keep them in the model.</w:t>
-      </w:r>
-    </w:p>
-    <w:p/>
-    <w:p>
-      <w:pPr>
-        <w:ind w:firstLine="0"/>
+        <w:t>is</w:t>
+      </w:r>
+      <w:r>
+        <w:t xml:space="preserve"> not significant at the 5% level since </w:t>
+      </w:r>
+      <w:r>
+        <w:t>the</w:t>
+      </w:r>
+      <w:r>
+        <w:t xml:space="preserve"> p-values are greater than 0.0</w:t>
+      </w:r>
+      <w:r>
+        <w:t xml:space="preserve">5 but the interactions are </w:t>
+      </w:r>
+      <w:r>
+        <w:t>significant, so we keep the main variables.</w:t>
+      </w:r>
+      <w:r>
+        <w:t xml:space="preserve"> </w:t>
+      </w:r>
+      <w:r>
+        <w:t xml:space="preserve">As for the other </w:t>
+      </w:r>
+      <w:r>
+        <w:t>variables they are to be kept given their p-values are below the 0.05 threshold which signifies statistical significance</w:t>
+      </w:r>
+      <w:r>
+        <w:t>.</w:t>
+      </w:r>
+      <w:r>
         <w:rPr>
           <w:b/>
           <w:bCs/>
         </w:rPr>
-      </w:pPr>
+        <w:br w:type="page"/>
+      </w:r>
     </w:p>
     <w:p>
       <w:pPr>
@@ -675,15 +666,14 @@
           <w:bCs/>
         </w:rPr>
       </w:pPr>
-    </w:p>
-    <w:p>
-      <w:pPr>
-        <w:ind w:firstLine="0"/>
+      <w:r>
         <w:rPr>
           <w:b/>
           <w:bCs/>
         </w:rPr>
-      </w:pPr>
+        <w:lastRenderedPageBreak/>
+        <w:t>Question 2 (c):</w:t>
+      </w:r>
     </w:p>
     <w:p>
       <w:pPr>
@@ -691,558 +681,113 @@
         <w:rPr>
           <w:b/>
           <w:bCs/>
-        </w:rPr>
-      </w:pPr>
-    </w:p>
-    <w:p>
-      <w:pPr>
-        <w:ind w:firstLine="0"/>
-        <w:rPr>
-          <w:b/>
-          <w:bCs/>
-        </w:rPr>
-      </w:pPr>
-    </w:p>
-    <w:p>
-      <w:pPr>
-        <w:ind w:firstLine="0"/>
-        <w:rPr>
-          <w:b/>
-          <w:bCs/>
-        </w:rPr>
-      </w:pPr>
-    </w:p>
-    <w:p>
-      <w:pPr>
-        <w:ind w:firstLine="0"/>
-        <w:rPr>
-          <w:b/>
-          <w:bCs/>
-        </w:rPr>
-      </w:pPr>
-      <w:r>
-        <w:rPr>
-          <w:b/>
-          <w:bCs/>
-        </w:rPr>
-        <w:lastRenderedPageBreak/>
-        <w:t>Question 2 (c):</w:t>
-      </w:r>
-    </w:p>
-    <w:p>
-      <w:pPr>
-        <w:ind w:firstLine="0"/>
-        <w:rPr>
-          <w:b/>
-          <w:bCs/>
+          <w:i/>
+          <w:iCs/>
         </w:rPr>
       </w:pPr>
       <m:oMathPara>
         <m:oMath>
           <m:r>
-            <m:rPr>
-              <m:sty m:val="p"/>
-            </m:rPr>
             <w:rPr>
               <w:rFonts w:ascii="Cambria Math" w:hAnsi="Cambria Math" w:cs="Courier New"/>
               <w:color w:val="111111"/>
-              <w:sz w:val="21"/>
-              <w:szCs w:val="21"/>
             </w:rPr>
-            <m:t>acceleration = 31.91 - 0.01002*displacement - 0.1736*horsepower - 0.001451*weight - 0.2830*mpg + 0.00002496*horsepower*weight + 0.00009649*weight*mpg</m:t>
+            <m:t>acceleration = 31.91 - 0.01002*displacement - 0.1736*</m:t>
+          </m:r>
+          <m:r>
+            <w:rPr>
+              <w:rFonts w:ascii="Cambria Math" w:hAnsi="Cambria Math" w:cs="Courier New"/>
+              <w:color w:val="111111"/>
+            </w:rPr>
+            <m:t>horsepower - 0.001451*weight - 0.2830*mpg + 0.00002496*</m:t>
+          </m:r>
+          <m:r>
+            <w:rPr>
+              <w:rFonts w:ascii="Cambria Math" w:hAnsi="Cambria Math" w:cs="Courier New"/>
+              <w:color w:val="111111"/>
+            </w:rPr>
+            <m:t>horsepower*weight + 0.00009649*weight*mpg</m:t>
           </m:r>
         </m:oMath>
       </m:oMathPara>
     </w:p>
     <w:p>
       <w:r>
-        <w:t xml:space="preserve"> Which </w:t>
-      </w:r>
-      <w:r>
-        <w:t>includes the predictor variables</w:t>
-      </w:r>
-      <w:r>
-        <w:t xml:space="preserve"> displacement, horsepower, and mpg</w:t>
-      </w:r>
-      <w:r>
-        <w:t>. These variables were found to be significant at the 5% level in the linear regression analysis with pairwise interactions conducted on the Auto dataset.</w:t>
-      </w:r>
-    </w:p>
-    <w:p>
-      <w:r>
-        <w:t>Here is the value for each coefficient:</w:t>
-      </w:r>
-    </w:p>
-    <w:bookmarkStart w:id="2" w:name="_MON_1741692747"/>
-    <w:bookmarkEnd w:id="2"/>
-    <w:p>
-      <w:r>
-        <w:rPr>
-          <w:noProof/>
-        </w:rPr>
-        <w:object w:dxaOrig="9480" w:dyaOrig="4641" w14:anchorId="28A302BE">
-          <v:shape id="_x0000_i1029" type="#_x0000_t75" alt="" style="width:474pt;height:232pt;mso-width-percent:0;mso-height-percent:0;mso-width-percent:0;mso-height-percent:0" o:ole="">
-            <v:imagedata r:id="rId13" o:title=""/>
-          </v:shape>
-          <o:OLEObject Type="Embed" ProgID="Word.OpenDocumentText.12" ShapeID="_x0000_i1029" DrawAspect="Content" ObjectID="_1742039783" r:id="rId14"/>
-        </w:object>
-      </w:r>
-    </w:p>
-    <w:p>
-      <w:r>
-        <w:t xml:space="preserve">The coefficient for </w:t>
+        <w:t>This model includes the main effects of displacement, horsepower, weight, and mpg, as well as the interaction effects between horsepower and weight, and between weight and mpg. The coefficients represent the change in the expected value of acceleration for a one-unit change in the corresponding predictor variable, while holding all other variables constant.</w:t>
+      </w:r>
+    </w:p>
+    <w:p>
+      <w:r>
+        <w:t xml:space="preserve">The p-values </w:t>
+      </w:r>
+      <w:r>
+        <w:t xml:space="preserve">from question 2(b) </w:t>
+      </w:r>
+      <w:r>
+        <w:t xml:space="preserve">indicate that all predictor variables except for weight are statistically significant at the 0.05 level. This means that there is strong evidence that these variables </w:t>
+      </w:r>
+      <w:r>
+        <w:t>influence</w:t>
+      </w:r>
+      <w:r>
+        <w:t xml:space="preserve"> acceleration. The interaction terms are also statistically significant, indicating that the effect of horsepower on acceleration depends on the value of weight, and vice versa, and that the effect of mpg on acceleration depends on the value of weight, and vice versa.</w:t>
+      </w:r>
+      <w:r>
+        <w:t xml:space="preserve"> </w:t>
+      </w:r>
+    </w:p>
+    <w:p>
+      <w:r>
+        <w:t xml:space="preserve">The coefficients for "displacement," "horsepower," "weight," and "mpg" are all negative, indicating that as these variables increase, acceleration tends to decrease, all else being equal. This is in line with what we would expect intuitively, as </w:t>
+      </w:r>
+      <w:r>
+        <w:t>heavier,</w:t>
+      </w:r>
+      <w:r>
+        <w:t xml:space="preserve"> and less efficient cars tend to have slower acceleration.</w:t>
+      </w:r>
+    </w:p>
+    <w:p>
+      <w:r>
+        <w:t xml:space="preserve">The model includes two interaction terms, </w:t>
+      </w:r>
+      <w:r>
+        <w:t>(</w:t>
       </w:r>
       <w:r>
         <w:t>horsepower</w:t>
       </w:r>
       <w:r>
-        <w:t xml:space="preserve"> </w:t>
-      </w:r>
-      <w:r>
-        <w:t>and mpg both has</w:t>
-      </w:r>
-      <w:r>
-        <w:t xml:space="preserve"> a negative sign, which suggests that as the </w:t>
-      </w:r>
-      <w:r>
-        <w:t>horsepower and displacement</w:t>
-      </w:r>
-      <w:r>
-        <w:t xml:space="preserve"> of the vehicle increases, its acceleration decreases. The coefficient for </w:t>
-      </w:r>
-      <w:r>
-        <w:t>displacement</w:t>
-      </w:r>
-      <w:r>
-        <w:t xml:space="preserve"> has a positive sign, which suggests that as the </w:t>
-      </w:r>
-      <w:r>
-        <w:t>displacement</w:t>
-      </w:r>
-      <w:r>
-        <w:t xml:space="preserve"> of the vehicle </w:t>
-      </w:r>
-      <w:r>
-        <w:t>increases</w:t>
-      </w:r>
-      <w:r>
-        <w:t xml:space="preserve">, its acceleration also increases. </w:t>
-      </w:r>
-    </w:p>
-    <w:p>
-      <w:pPr>
-        <w:spacing w:line="240" w:lineRule="auto"/>
-        <w:ind w:firstLine="0"/>
-        <w:rPr>
-          <w:rFonts w:ascii="Roboto" w:eastAsia="Times New Roman" w:hAnsi="Roboto" w:cs="Times New Roman"/>
-          <w:color w:val="111111"/>
-          <w:kern w:val="0"/>
-          <w:lang w:eastAsia="en-GB"/>
-        </w:rPr>
-      </w:pPr>
-      <w:r>
-        <w:rPr>
-          <w:rFonts w:ascii="Roboto" w:eastAsia="Times New Roman" w:hAnsi="Roboto" w:cs="Times New Roman"/>
-          <w:color w:val="111111"/>
-          <w:kern w:val="0"/>
-          <w:lang w:eastAsia="en-GB"/>
-        </w:rPr>
-        <w:t>This model includes the main effects of </w:t>
-      </w:r>
-      <w:r>
-        <w:rPr>
-          <w:rFonts w:ascii="Courier New" w:eastAsia="Times New Roman" w:hAnsi="Courier New" w:cs="Courier New"/>
-          <w:color w:val="111111"/>
-          <w:kern w:val="0"/>
-          <w:sz w:val="21"/>
-          <w:szCs w:val="21"/>
-          <w:lang w:eastAsia="en-GB"/>
-        </w:rPr>
-        <w:t>displacement</w:t>
-      </w:r>
-      <w:r>
-        <w:rPr>
-          <w:rFonts w:ascii="Roboto" w:eastAsia="Times New Roman" w:hAnsi="Roboto" w:cs="Times New Roman"/>
-          <w:color w:val="111111"/>
-          <w:kern w:val="0"/>
-          <w:lang w:eastAsia="en-GB"/>
-        </w:rPr>
-        <w:t>, </w:t>
-      </w:r>
-      <w:r>
-        <w:rPr>
-          <w:rFonts w:ascii="Courier New" w:eastAsia="Times New Roman" w:hAnsi="Courier New" w:cs="Courier New"/>
-          <w:color w:val="111111"/>
-          <w:kern w:val="0"/>
-          <w:sz w:val="21"/>
-          <w:szCs w:val="21"/>
-          <w:lang w:eastAsia="en-GB"/>
-        </w:rPr>
-        <w:t>horsepower</w:t>
-      </w:r>
-      <w:r>
-        <w:rPr>
-          <w:rFonts w:ascii="Roboto" w:eastAsia="Times New Roman" w:hAnsi="Roboto" w:cs="Times New Roman"/>
-          <w:color w:val="111111"/>
-          <w:kern w:val="0"/>
-          <w:lang w:eastAsia="en-GB"/>
-        </w:rPr>
-        <w:t>, </w:t>
-      </w:r>
-      <w:r>
-        <w:rPr>
-          <w:rFonts w:ascii="Courier New" w:eastAsia="Times New Roman" w:hAnsi="Courier New" w:cs="Courier New"/>
-          <w:color w:val="111111"/>
-          <w:kern w:val="0"/>
-          <w:sz w:val="21"/>
-          <w:szCs w:val="21"/>
-          <w:lang w:eastAsia="en-GB"/>
-        </w:rPr>
+        <w:t xml:space="preserve">, </w:t>
+      </w:r>
+      <w:r>
         <w:t>weight</w:t>
       </w:r>
       <w:r>
-        <w:rPr>
-          <w:rFonts w:ascii="Roboto" w:eastAsia="Times New Roman" w:hAnsi="Roboto" w:cs="Times New Roman"/>
-          <w:color w:val="111111"/>
-          <w:kern w:val="0"/>
-          <w:lang w:eastAsia="en-GB"/>
-        </w:rPr>
-        <w:t>, and </w:t>
-      </w:r>
-      <w:r>
-        <w:rPr>
-          <w:rFonts w:ascii="Courier New" w:eastAsia="Times New Roman" w:hAnsi="Courier New" w:cs="Courier New"/>
-          <w:color w:val="111111"/>
-          <w:kern w:val="0"/>
-          <w:sz w:val="21"/>
-          <w:szCs w:val="21"/>
-          <w:lang w:eastAsia="en-GB"/>
-        </w:rPr>
+        <w:t>)</w:t>
+      </w:r>
+      <w:r>
+        <w:t xml:space="preserve"> and </w:t>
+      </w:r>
+      <w:r>
+        <w:t>(</w:t>
+      </w:r>
+      <w:r>
+        <w:t>weight</w:t>
+      </w:r>
+      <w:r>
+        <w:t xml:space="preserve">, </w:t>
+      </w:r>
+      <w:r>
         <w:t>mpg</w:t>
       </w:r>
       <w:r>
-        <w:rPr>
-          <w:rFonts w:ascii="Roboto" w:eastAsia="Times New Roman" w:hAnsi="Roboto" w:cs="Times New Roman"/>
-          <w:color w:val="111111"/>
-          <w:kern w:val="0"/>
-          <w:lang w:eastAsia="en-GB"/>
-        </w:rPr>
-        <w:t>, as well as the interaction effects between </w:t>
-      </w:r>
-      <w:r>
-        <w:rPr>
-          <w:rFonts w:ascii="Courier New" w:eastAsia="Times New Roman" w:hAnsi="Courier New" w:cs="Courier New"/>
-          <w:color w:val="111111"/>
-          <w:kern w:val="0"/>
-          <w:sz w:val="21"/>
-          <w:szCs w:val="21"/>
-          <w:lang w:eastAsia="en-GB"/>
-        </w:rPr>
-        <w:t>horsepower</w:t>
-      </w:r>
-      <w:r>
-        <w:rPr>
-          <w:rFonts w:ascii="Roboto" w:eastAsia="Times New Roman" w:hAnsi="Roboto" w:cs="Times New Roman"/>
-          <w:color w:val="111111"/>
-          <w:kern w:val="0"/>
-          <w:lang w:eastAsia="en-GB"/>
-        </w:rPr>
-        <w:t> and </w:t>
-      </w:r>
-      <w:r>
-        <w:rPr>
-          <w:rFonts w:ascii="Courier New" w:eastAsia="Times New Roman" w:hAnsi="Courier New" w:cs="Courier New"/>
-          <w:color w:val="111111"/>
-          <w:kern w:val="0"/>
-          <w:sz w:val="21"/>
-          <w:szCs w:val="21"/>
-          <w:lang w:eastAsia="en-GB"/>
-        </w:rPr>
-        <w:t>weight</w:t>
-      </w:r>
-      <w:r>
-        <w:rPr>
-          <w:rFonts w:ascii="Roboto" w:eastAsia="Times New Roman" w:hAnsi="Roboto" w:cs="Times New Roman"/>
-          <w:color w:val="111111"/>
-          <w:kern w:val="0"/>
-          <w:lang w:eastAsia="en-GB"/>
-        </w:rPr>
-        <w:t>, and between </w:t>
-      </w:r>
-      <w:r>
-        <w:rPr>
-          <w:rFonts w:ascii="Courier New" w:eastAsia="Times New Roman" w:hAnsi="Courier New" w:cs="Courier New"/>
-          <w:color w:val="111111"/>
-          <w:kern w:val="0"/>
-          <w:sz w:val="21"/>
-          <w:szCs w:val="21"/>
-          <w:lang w:eastAsia="en-GB"/>
-        </w:rPr>
-        <w:t>weight</w:t>
-      </w:r>
-      <w:r>
-        <w:rPr>
-          <w:rFonts w:ascii="Roboto" w:eastAsia="Times New Roman" w:hAnsi="Roboto" w:cs="Times New Roman"/>
-          <w:color w:val="111111"/>
-          <w:kern w:val="0"/>
-          <w:lang w:eastAsia="en-GB"/>
-        </w:rPr>
-        <w:t> and </w:t>
-      </w:r>
-      <w:r>
-        <w:rPr>
-          <w:rFonts w:ascii="Courier New" w:eastAsia="Times New Roman" w:hAnsi="Courier New" w:cs="Courier New"/>
-          <w:color w:val="111111"/>
-          <w:kern w:val="0"/>
-          <w:sz w:val="21"/>
-          <w:szCs w:val="21"/>
-          <w:lang w:eastAsia="en-GB"/>
-        </w:rPr>
-        <w:t>mpg</w:t>
-      </w:r>
-      <w:r>
-        <w:rPr>
-          <w:rFonts w:ascii="Roboto" w:eastAsia="Times New Roman" w:hAnsi="Roboto" w:cs="Times New Roman"/>
-          <w:color w:val="111111"/>
-          <w:kern w:val="0"/>
-          <w:lang w:eastAsia="en-GB"/>
-        </w:rPr>
-        <w:t>. The coefficients represent the change in the expected value of </w:t>
-      </w:r>
-      <w:r>
-        <w:rPr>
-          <w:rFonts w:ascii="Courier New" w:eastAsia="Times New Roman" w:hAnsi="Courier New" w:cs="Courier New"/>
-          <w:color w:val="111111"/>
-          <w:kern w:val="0"/>
-          <w:sz w:val="21"/>
-          <w:szCs w:val="21"/>
-          <w:lang w:eastAsia="en-GB"/>
-        </w:rPr>
-        <w:t>acceleration</w:t>
-      </w:r>
-      <w:r>
-        <w:rPr>
-          <w:rFonts w:ascii="Roboto" w:eastAsia="Times New Roman" w:hAnsi="Roboto" w:cs="Times New Roman"/>
-          <w:color w:val="111111"/>
-          <w:kern w:val="0"/>
-          <w:lang w:eastAsia="en-GB"/>
-        </w:rPr>
-        <w:t> for a one-unit change in the corresponding predictor variable, while holding all other variables constant.</w:t>
-      </w:r>
-    </w:p>
-    <w:p>
-      <w:pPr>
-        <w:spacing w:line="240" w:lineRule="auto"/>
-        <w:ind w:firstLine="0"/>
-        <w:rPr>
-          <w:rFonts w:ascii="Roboto" w:eastAsia="Times New Roman" w:hAnsi="Roboto" w:cs="Times New Roman"/>
-          <w:color w:val="111111"/>
-          <w:kern w:val="0"/>
-          <w:lang w:eastAsia="en-GB"/>
-        </w:rPr>
-      </w:pPr>
-      <w:r>
-        <w:rPr>
-          <w:rFonts w:ascii="Roboto" w:eastAsia="Times New Roman" w:hAnsi="Roboto" w:cs="Times New Roman"/>
-          <w:color w:val="111111"/>
-          <w:kern w:val="0"/>
-          <w:lang w:eastAsia="en-GB"/>
-        </w:rPr>
-        <w:t>The p-values indicate that all predictor variables except for </w:t>
-      </w:r>
-      <w:r>
-        <w:rPr>
-          <w:rFonts w:ascii="Courier New" w:eastAsia="Times New Roman" w:hAnsi="Courier New" w:cs="Courier New"/>
-          <w:color w:val="111111"/>
-          <w:kern w:val="0"/>
-          <w:sz w:val="21"/>
-          <w:szCs w:val="21"/>
-          <w:lang w:eastAsia="en-GB"/>
-        </w:rPr>
-        <w:t>weight</w:t>
-      </w:r>
-      <w:r>
-        <w:rPr>
-          <w:rFonts w:ascii="Roboto" w:eastAsia="Times New Roman" w:hAnsi="Roboto" w:cs="Times New Roman"/>
-          <w:color w:val="111111"/>
-          <w:kern w:val="0"/>
-          <w:lang w:eastAsia="en-GB"/>
-        </w:rPr>
-        <w:t xml:space="preserve"> are statistically significant at the 0.05 level. This means that there is strong evidence that these </w:t>
-      </w:r>
-      <w:r>
-        <w:rPr>
-          <w:rFonts w:ascii="Roboto" w:eastAsia="Times New Roman" w:hAnsi="Roboto" w:cs="Times New Roman"/>
-          <w:color w:val="111111"/>
-          <w:kern w:val="0"/>
-          <w:lang w:eastAsia="en-GB"/>
-        </w:rPr>
-        <w:lastRenderedPageBreak/>
-        <w:t xml:space="preserve">variables </w:t>
-      </w:r>
-      <w:proofErr w:type="gramStart"/>
-      <w:r>
-        <w:rPr>
-          <w:rFonts w:ascii="Roboto" w:eastAsia="Times New Roman" w:hAnsi="Roboto" w:cs="Times New Roman"/>
-          <w:color w:val="111111"/>
-          <w:kern w:val="0"/>
-          <w:lang w:eastAsia="en-GB"/>
-        </w:rPr>
-        <w:t>have an effect on</w:t>
-      </w:r>
-      <w:proofErr w:type="gramEnd"/>
-      <w:r>
-        <w:rPr>
-          <w:rFonts w:ascii="Roboto" w:eastAsia="Times New Roman" w:hAnsi="Roboto" w:cs="Times New Roman"/>
-          <w:color w:val="111111"/>
-          <w:kern w:val="0"/>
-          <w:lang w:eastAsia="en-GB"/>
-        </w:rPr>
-        <w:t> </w:t>
-      </w:r>
-      <w:r>
-        <w:rPr>
-          <w:rFonts w:ascii="Courier New" w:eastAsia="Times New Roman" w:hAnsi="Courier New" w:cs="Courier New"/>
-          <w:color w:val="111111"/>
-          <w:kern w:val="0"/>
-          <w:sz w:val="21"/>
-          <w:szCs w:val="21"/>
-          <w:lang w:eastAsia="en-GB"/>
-        </w:rPr>
-        <w:t>acceleration</w:t>
-      </w:r>
-      <w:r>
-        <w:rPr>
-          <w:rFonts w:ascii="Roboto" w:eastAsia="Times New Roman" w:hAnsi="Roboto" w:cs="Times New Roman"/>
-          <w:color w:val="111111"/>
-          <w:kern w:val="0"/>
-          <w:lang w:eastAsia="en-GB"/>
-        </w:rPr>
-        <w:t>. The interaction terms are also statistically significant, indicating that the effect of </w:t>
-      </w:r>
-      <w:r>
-        <w:rPr>
-          <w:rFonts w:ascii="Courier New" w:eastAsia="Times New Roman" w:hAnsi="Courier New" w:cs="Courier New"/>
-          <w:color w:val="111111"/>
-          <w:kern w:val="0"/>
-          <w:sz w:val="21"/>
-          <w:szCs w:val="21"/>
-          <w:lang w:eastAsia="en-GB"/>
-        </w:rPr>
-        <w:t>horsepower</w:t>
-      </w:r>
-      <w:r>
-        <w:rPr>
-          <w:rFonts w:ascii="Roboto" w:eastAsia="Times New Roman" w:hAnsi="Roboto" w:cs="Times New Roman"/>
-          <w:color w:val="111111"/>
-          <w:kern w:val="0"/>
-          <w:lang w:eastAsia="en-GB"/>
-        </w:rPr>
-        <w:t> on </w:t>
-      </w:r>
-      <w:r>
-        <w:rPr>
-          <w:rFonts w:ascii="Courier New" w:eastAsia="Times New Roman" w:hAnsi="Courier New" w:cs="Courier New"/>
-          <w:color w:val="111111"/>
-          <w:kern w:val="0"/>
-          <w:sz w:val="21"/>
-          <w:szCs w:val="21"/>
-          <w:lang w:eastAsia="en-GB"/>
-        </w:rPr>
-        <w:t>acceleration</w:t>
-      </w:r>
-      <w:r>
-        <w:rPr>
-          <w:rFonts w:ascii="Roboto" w:eastAsia="Times New Roman" w:hAnsi="Roboto" w:cs="Times New Roman"/>
-          <w:color w:val="111111"/>
-          <w:kern w:val="0"/>
-          <w:lang w:eastAsia="en-GB"/>
-        </w:rPr>
-        <w:t> depends on the value of </w:t>
-      </w:r>
-      <w:r>
-        <w:rPr>
-          <w:rFonts w:ascii="Courier New" w:eastAsia="Times New Roman" w:hAnsi="Courier New" w:cs="Courier New"/>
-          <w:color w:val="111111"/>
-          <w:kern w:val="0"/>
-          <w:sz w:val="21"/>
-          <w:szCs w:val="21"/>
-          <w:lang w:eastAsia="en-GB"/>
-        </w:rPr>
-        <w:t>weight</w:t>
-      </w:r>
-      <w:r>
-        <w:rPr>
-          <w:rFonts w:ascii="Roboto" w:eastAsia="Times New Roman" w:hAnsi="Roboto" w:cs="Times New Roman"/>
-          <w:color w:val="111111"/>
-          <w:kern w:val="0"/>
-          <w:lang w:eastAsia="en-GB"/>
-        </w:rPr>
-        <w:t>, and vice versa, and that the effect of </w:t>
-      </w:r>
-      <w:r>
-        <w:rPr>
-          <w:rFonts w:ascii="Courier New" w:eastAsia="Times New Roman" w:hAnsi="Courier New" w:cs="Courier New"/>
-          <w:color w:val="111111"/>
-          <w:kern w:val="0"/>
-          <w:sz w:val="21"/>
-          <w:szCs w:val="21"/>
-          <w:lang w:eastAsia="en-GB"/>
-        </w:rPr>
-        <w:t>mpg</w:t>
-      </w:r>
-      <w:r>
-        <w:rPr>
-          <w:rFonts w:ascii="Roboto" w:eastAsia="Times New Roman" w:hAnsi="Roboto" w:cs="Times New Roman"/>
-          <w:color w:val="111111"/>
-          <w:kern w:val="0"/>
-          <w:lang w:eastAsia="en-GB"/>
-        </w:rPr>
-        <w:t> on </w:t>
-      </w:r>
-      <w:r>
-        <w:rPr>
-          <w:rFonts w:ascii="Courier New" w:eastAsia="Times New Roman" w:hAnsi="Courier New" w:cs="Courier New"/>
-          <w:color w:val="111111"/>
-          <w:kern w:val="0"/>
-          <w:sz w:val="21"/>
-          <w:szCs w:val="21"/>
-          <w:lang w:eastAsia="en-GB"/>
-        </w:rPr>
-        <w:t>acceleration</w:t>
-      </w:r>
-      <w:r>
-        <w:rPr>
-          <w:rFonts w:ascii="Roboto" w:eastAsia="Times New Roman" w:hAnsi="Roboto" w:cs="Times New Roman"/>
-          <w:color w:val="111111"/>
-          <w:kern w:val="0"/>
-          <w:lang w:eastAsia="en-GB"/>
-        </w:rPr>
-        <w:t> depends on the value of </w:t>
-      </w:r>
-      <w:r>
-        <w:rPr>
-          <w:rFonts w:ascii="Courier New" w:eastAsia="Times New Roman" w:hAnsi="Courier New" w:cs="Courier New"/>
-          <w:color w:val="111111"/>
-          <w:kern w:val="0"/>
-          <w:sz w:val="21"/>
-          <w:szCs w:val="21"/>
-          <w:lang w:eastAsia="en-GB"/>
-        </w:rPr>
-        <w:t>weight</w:t>
-      </w:r>
-      <w:r>
-        <w:rPr>
-          <w:rFonts w:ascii="Roboto" w:eastAsia="Times New Roman" w:hAnsi="Roboto" w:cs="Times New Roman"/>
-          <w:color w:val="111111"/>
-          <w:kern w:val="0"/>
-          <w:lang w:eastAsia="en-GB"/>
-        </w:rPr>
-        <w:t>, and vice versa.</w:t>
-      </w:r>
-    </w:p>
-    <w:p/>
-    <w:p/>
+        <w:t>)</w:t>
+      </w:r>
+      <w:r>
+        <w:t>, which suggest that the effect of weight on acceleration may depend on the level of mpg, and the effect of horsepower on acceleration may depend on the level of weight. This highlights the importance of considering how different variables interact with each other, rather than just looking at their individual effects.</w:t>
+      </w:r>
+    </w:p>
     <w:p>
       <w:r>
         <w:br w:type="page"/>
@@ -1347,110 +892,110 @@
         <w:t>Below is the confusion matrix.</w:t>
       </w:r>
     </w:p>
-    <w:bookmarkStart w:id="3" w:name="_MON_1742027863"/>
+    <w:bookmarkStart w:id="2" w:name="_MON_1742027863"/>
+    <w:bookmarkEnd w:id="2"/>
+    <w:p>
+      <w:r>
+        <w:rPr>
+          <w:noProof/>
+        </w:rPr>
+        <w:object w:dxaOrig="9360" w:dyaOrig="1640" w14:anchorId="585545D7">
+          <v:shape id="_x0000_i1028" type="#_x0000_t75" alt="" style="width:468pt;height:81.75pt;mso-width-percent:0;mso-height-percent:0;mso-width-percent:0;mso-height-percent:0" o:ole="">
+            <v:imagedata r:id="rId13" o:title=""/>
+          </v:shape>
+          <o:OLEObject Type="Embed" ProgID="Word.OpenDocumentText.12" ShapeID="_x0000_i1028" DrawAspect="Content" ObjectID="_1742044273" r:id="rId14"/>
+        </w:object>
+      </w:r>
+    </w:p>
+    <w:p>
+      <w:r>
+        <w:t xml:space="preserve">The </w:t>
+      </w:r>
+      <w:r>
+        <w:t>classification error is 0.258.</w:t>
+      </w:r>
+    </w:p>
+    <w:p>
+      <w:pPr>
+        <w:rPr>
+          <w:b/>
+          <w:bCs/>
+        </w:rPr>
+      </w:pPr>
+      <w:r>
+        <w:rPr>
+          <w:b/>
+          <w:bCs/>
+        </w:rPr>
+        <w:br w:type="page"/>
+      </w:r>
+    </w:p>
+    <w:p>
+      <w:pPr>
+        <w:ind w:firstLine="0"/>
+        <w:rPr>
+          <w:b/>
+          <w:bCs/>
+        </w:rPr>
+      </w:pPr>
+      <w:r>
+        <w:rPr>
+          <w:b/>
+          <w:bCs/>
+        </w:rPr>
+        <w:lastRenderedPageBreak/>
+        <w:t>Question 3 (c):</w:t>
+      </w:r>
+    </w:p>
+    <w:p>
+      <w:pPr>
+        <w:ind w:firstLine="0"/>
+      </w:pPr>
+      <w:r>
+        <w:tab/>
+      </w:r>
+      <w:r>
+        <w:t xml:space="preserve">A subset of data from the year 75 was extracted from the dataset </w:t>
+      </w:r>
+      <w:r>
+        <w:t>as test data</w:t>
+      </w:r>
+      <w:r>
+        <w:t>.</w:t>
+      </w:r>
+      <w:r>
+        <w:br/>
+      </w:r>
+      <w:r>
+        <w:tab/>
+        <w:t xml:space="preserve">To determine the classification error and show a confusion matrix, we first need to predict the probabilities on the </w:t>
+      </w:r>
+      <w:r>
+        <w:t>test data</w:t>
+      </w:r>
+      <w:r>
+        <w:t xml:space="preserve">. </w:t>
+      </w:r>
+      <w:r>
+        <w:br/>
+      </w:r>
+      <w:r>
+        <w:tab/>
+        <w:t>Below is the confusion matrix.</w:t>
+      </w:r>
+    </w:p>
+    <w:bookmarkStart w:id="3" w:name="_MON_1742028265"/>
     <w:bookmarkEnd w:id="3"/>
     <w:p>
       <w:r>
         <w:rPr>
           <w:noProof/>
         </w:rPr>
-        <w:object w:dxaOrig="9360" w:dyaOrig="1640" w14:anchorId="585545D7">
-          <v:shape id="_x0000_i1028" type="#_x0000_t75" alt="" style="width:468pt;height:82pt;mso-width-percent:0;mso-height-percent:0;mso-width-percent:0;mso-height-percent:0" o:ole="">
+        <w:object w:dxaOrig="9360" w:dyaOrig="1640" w14:anchorId="798F9F98">
+          <v:shape id="_x0000_i1029" type="#_x0000_t75" alt="" style="width:468pt;height:81.75pt;mso-width-percent:0;mso-height-percent:0;mso-width-percent:0;mso-height-percent:0" o:ole="">
             <v:imagedata r:id="rId15" o:title=""/>
           </v:shape>
-          <o:OLEObject Type="Embed" ProgID="Word.OpenDocumentText.12" ShapeID="_x0000_i1028" DrawAspect="Content" ObjectID="_1742039784" r:id="rId16"/>
-        </w:object>
-      </w:r>
-    </w:p>
-    <w:p>
-      <w:r>
-        <w:t xml:space="preserve">The </w:t>
-      </w:r>
-      <w:r>
-        <w:t>classification error is 0.258.</w:t>
-      </w:r>
-    </w:p>
-    <w:p>
-      <w:pPr>
-        <w:rPr>
-          <w:b/>
-          <w:bCs/>
-        </w:rPr>
-      </w:pPr>
-      <w:r>
-        <w:rPr>
-          <w:b/>
-          <w:bCs/>
-        </w:rPr>
-        <w:br w:type="page"/>
-      </w:r>
-    </w:p>
-    <w:p>
-      <w:pPr>
-        <w:ind w:firstLine="0"/>
-        <w:rPr>
-          <w:b/>
-          <w:bCs/>
-        </w:rPr>
-      </w:pPr>
-      <w:r>
-        <w:rPr>
-          <w:b/>
-          <w:bCs/>
-        </w:rPr>
-        <w:lastRenderedPageBreak/>
-        <w:t>Question 3 (c):</w:t>
-      </w:r>
-    </w:p>
-    <w:p>
-      <w:pPr>
-        <w:ind w:firstLine="0"/>
-      </w:pPr>
-      <w:r>
-        <w:tab/>
-      </w:r>
-      <w:r>
-        <w:t xml:space="preserve">A subset of data from the year 75 was extracted from the dataset </w:t>
-      </w:r>
-      <w:r>
-        <w:t>as test data</w:t>
-      </w:r>
-      <w:r>
-        <w:t>.</w:t>
-      </w:r>
-      <w:r>
-        <w:br/>
-      </w:r>
-      <w:r>
-        <w:tab/>
-        <w:t xml:space="preserve">To determine the classification error and show a confusion matrix, we first need to predict the probabilities on the </w:t>
-      </w:r>
-      <w:r>
-        <w:t>test data</w:t>
-      </w:r>
-      <w:r>
-        <w:t xml:space="preserve">. </w:t>
-      </w:r>
-      <w:r>
-        <w:br/>
-      </w:r>
-      <w:r>
-        <w:tab/>
-        <w:t>Below is the confusion matrix.</w:t>
-      </w:r>
-    </w:p>
-    <w:bookmarkStart w:id="4" w:name="_MON_1742028265"/>
-    <w:bookmarkEnd w:id="4"/>
-    <w:p>
-      <w:r>
-        <w:rPr>
-          <w:noProof/>
-        </w:rPr>
-        <w:object w:dxaOrig="9360" w:dyaOrig="1640" w14:anchorId="798F9F98">
-          <v:shape id="_x0000_i1027" type="#_x0000_t75" alt="" style="width:468pt;height:82pt;mso-width-percent:0;mso-height-percent:0;mso-width-percent:0;mso-height-percent:0" o:ole="">
-            <v:imagedata r:id="rId17" o:title=""/>
-          </v:shape>
-          <o:OLEObject Type="Embed" ProgID="Word.OpenDocumentText.12" ShapeID="_x0000_i1027" DrawAspect="Content" ObjectID="_1742039785" r:id="rId18"/>
+          <o:OLEObject Type="Embed" ProgID="Word.OpenDocumentText.12" ShapeID="_x0000_i1029" DrawAspect="Content" ObjectID="_1742044274" r:id="rId16"/>
         </w:object>
       </w:r>
     </w:p>
@@ -1524,18 +1069,18 @@
         <w:t>Below is the confusion matrix.</w:t>
       </w:r>
     </w:p>
-    <w:bookmarkStart w:id="5" w:name="_MON_1742028693"/>
-    <w:bookmarkEnd w:id="5"/>
+    <w:bookmarkStart w:id="4" w:name="_MON_1742028693"/>
+    <w:bookmarkEnd w:id="4"/>
     <w:p>
       <w:r>
         <w:rPr>
           <w:noProof/>
         </w:rPr>
         <w:object w:dxaOrig="9360" w:dyaOrig="1640" w14:anchorId="787803A2">
-          <v:shape id="_x0000_i1026" type="#_x0000_t75" alt="" style="width:468pt;height:82pt;mso-width-percent:0;mso-height-percent:0;mso-width-percent:0;mso-height-percent:0" o:ole="">
-            <v:imagedata r:id="rId19" o:title=""/>
+          <v:shape id="_x0000_i1030" type="#_x0000_t75" alt="" style="width:468pt;height:81.75pt;mso-width-percent:0;mso-height-percent:0;mso-width-percent:0;mso-height-percent:0" o:ole="">
+            <v:imagedata r:id="rId17" o:title=""/>
           </v:shape>
-          <o:OLEObject Type="Embed" ProgID="Word.OpenDocumentText.12" ShapeID="_x0000_i1026" DrawAspect="Content" ObjectID="_1742039786" r:id="rId20"/>
+          <o:OLEObject Type="Embed" ProgID="Word.OpenDocumentText.12" ShapeID="_x0000_i1030" DrawAspect="Content" ObjectID="_1742044275" r:id="rId18"/>
         </w:object>
       </w:r>
     </w:p>
@@ -1609,18 +1154,18 @@
         <w:t>Below is the confusion matrix.</w:t>
       </w:r>
     </w:p>
-    <w:bookmarkStart w:id="6" w:name="_MON_1742028956"/>
-    <w:bookmarkEnd w:id="6"/>
+    <w:bookmarkStart w:id="5" w:name="_MON_1742028956"/>
+    <w:bookmarkEnd w:id="5"/>
     <w:p>
       <w:r>
         <w:rPr>
           <w:noProof/>
         </w:rPr>
         <w:object w:dxaOrig="9360" w:dyaOrig="1640" w14:anchorId="61502849">
-          <v:shape id="_x0000_i1025" type="#_x0000_t75" alt="" style="width:468pt;height:82pt;mso-width-percent:0;mso-height-percent:0;mso-width-percent:0;mso-height-percent:0" o:ole="">
-            <v:imagedata r:id="rId21" o:title=""/>
+          <v:shape id="_x0000_i1031" type="#_x0000_t75" alt="" style="width:468pt;height:81.75pt;mso-width-percent:0;mso-height-percent:0;mso-width-percent:0;mso-height-percent:0" o:ole="">
+            <v:imagedata r:id="rId19" o:title=""/>
           </v:shape>
-          <o:OLEObject Type="Embed" ProgID="Word.OpenDocumentText.12" ShapeID="_x0000_i1025" DrawAspect="Content" ObjectID="_1742039787" r:id="rId22"/>
+          <o:OLEObject Type="Embed" ProgID="Word.OpenDocumentText.12" ShapeID="_x0000_i1031" DrawAspect="Content" ObjectID="_1742044276" r:id="rId20"/>
         </w:object>
       </w:r>
     </w:p>
@@ -1764,8 +1309,8 @@
       </w:pPr>
     </w:p>
     <w:sectPr>
-      <w:headerReference w:type="default" r:id="rId23"/>
-      <w:headerReference w:type="first" r:id="rId24"/>
+      <w:headerReference w:type="default" r:id="rId21"/>
+      <w:headerReference w:type="first" r:id="rId22"/>
       <w:footnotePr>
         <w:pos w:val="beneathText"/>
       </w:footnotePr>
@@ -3360,7 +2905,7 @@
   <w:style w:type="character" w:styleId="Emphasis">
     <w:name w:val="Emphasis"/>
     <w:basedOn w:val="DefaultParagraphFont"/>
-    <w:uiPriority w:val="4"/>
+    <w:uiPriority w:val="20"/>
     <w:unhideWhenUsed/>
     <w:qFormat/>
     <w:rPr>
@@ -3818,10 +3363,10 @@
       <w:szCs w:val="16"/>
     </w:rPr>
   </w:style>
-  <w:style w:type="paragraph" w:styleId="EmailSignature">
+  <w:style w:type="paragraph" w:styleId="E-mailSignature">
     <w:name w:val="E-mail Signature"/>
     <w:basedOn w:val="Normal"/>
-    <w:link w:val="EmailSignatureChar"/>
+    <w:link w:val="E-mailSignatureChar"/>
     <w:uiPriority w:val="99"/>
     <w:semiHidden/>
     <w:unhideWhenUsed/>
@@ -3830,10 +3375,10 @@
       <w:ind w:firstLine="0"/>
     </w:pPr>
   </w:style>
-  <w:style w:type="character" w:customStyle="1" w:styleId="EmailSignatureChar">
-    <w:name w:val="Email Signature Char"/>
+  <w:style w:type="character" w:customStyle="1" w:styleId="E-mailSignatureChar">
+    <w:name w:val="E-mail Signature Char"/>
     <w:basedOn w:val="DefaultParagraphFont"/>
-    <w:link w:val="EmailSignature"/>
+    <w:link w:val="E-mailSignature"/>
     <w:uiPriority w:val="99"/>
     <w:semiHidden/>
     <w:rPr>
@@ -5214,7 +4759,7 @@
   <w:font w:name="Symbol">
     <w:panose1 w:val="05050102010706020507"/>
     <w:charset w:val="02"/>
-    <w:family w:val="decorative"/>
+    <w:family w:val="roman"/>
     <w:pitch w:val="variable"/>
     <w:sig w:usb0="00000000" w:usb1="10000000" w:usb2="00000000" w:usb3="00000000" w:csb0="80000000" w:csb1="00000000"/>
   </w:font>
@@ -5235,7 +4780,7 @@
   </w:font>
   <w:font w:name="SimHei">
     <w:altName w:val="黑体"/>
-    <w:panose1 w:val="02010609060101010101"/>
+    <w:panose1 w:val="02010600030101010101"/>
     <w:charset w:val="86"/>
     <w:family w:val="modern"/>
     <w:pitch w:val="fixed"/>
@@ -5253,7 +4798,7 @@
     <w:charset w:val="00"/>
     <w:family w:val="modern"/>
     <w:pitch w:val="fixed"/>
-    <w:sig w:usb0="E10006FF" w:usb1="4000FCFF" w:usb2="00000009" w:usb3="00000000" w:csb0="0000019F" w:csb1="00000000"/>
+    <w:sig w:usb0="E00006FF" w:usb1="0000FCFF" w:usb2="00000001" w:usb3="00000000" w:csb0="0000019F" w:csb1="00000000"/>
   </w:font>
   <w:font w:name="Cambria Math">
     <w:panose1 w:val="02040503050406030204"/>
@@ -5267,14 +4812,7 @@
     <w:charset w:val="00"/>
     <w:family w:val="modern"/>
     <w:pitch w:val="fixed"/>
-    <w:sig w:usb0="E0002AFF" w:usb1="C0007843" w:usb2="00000009" w:usb3="00000000" w:csb0="000001FF" w:csb1="00000000"/>
-  </w:font>
-  <w:font w:name="Roboto">
-    <w:panose1 w:val="02000000000000000000"/>
-    <w:charset w:val="00"/>
-    <w:family w:val="auto"/>
-    <w:pitch w:val="variable"/>
-    <w:sig w:usb0="E0000AFF" w:usb1="5000217F" w:usb2="00000021" w:usb3="00000000" w:csb0="0000019F" w:csb1="00000000"/>
+    <w:sig w:usb0="E0002EFF" w:usb1="C0007843" w:usb2="00000009" w:usb3="00000000" w:csb0="000001FF" w:csb1="00000000"/>
   </w:font>
   <w:font w:name="Calibri">
     <w:panose1 w:val="020F0502020204030204"/>
@@ -5326,6 +4864,7 @@
   <w:rsids>
     <w:rsidRoot w:val="00630B15"/>
     <w:rsid w:val="004158A0"/>
+    <w:rsid w:val="004D04C3"/>
     <w:rsid w:val="005C2866"/>
     <w:rsid w:val="00630B15"/>
     <w:rsid w:val="00632D0D"/>

</xml_diff>